<commit_message>
1. python word操作 2. python excel操作 4. ppt以及发送邮件
</commit_message>
<xml_diff>
--- a/py_evan/05_py_office/doc/test.docx
+++ b/py_evan/05_py_office/doc/test.docx
@@ -240,6 +240,30 @@
       </w:pPr>
       <w:r>
         <w:t>My title3</w:t>
+      </w:r>
+    </w:p>
+    <w:p>
+      <w:pPr>
+        <w:pStyle w:val="Heading1"/>
+      </w:pPr>
+      <w:r>
+        <w:t>My title</w:t>
+      </w:r>
+    </w:p>
+    <w:p>
+      <w:pPr>
+        <w:pStyle w:val="Heading1"/>
+      </w:pPr>
+      <w:r>
+        <w:t>My title hehehe</w:t>
+      </w:r>
+    </w:p>
+    <w:p>
+      <w:pPr>
+        <w:pStyle w:val="Heading1"/>
+      </w:pPr>
+      <w:r>
+        <w:t>My title hehehe</w:t>
       </w:r>
     </w:p>
     <w:sectPr>

</xml_diff>